<commit_message>
Added tkinter interfaces to report and plotting commands
Added tkinter interfaces to report and plotting commands and other
changes
</commit_message>
<xml_diff>
--- a/Docs/AugerQuant_software_manual.docx
+++ b/Docs/AugerQuant_software_manual.docx
@@ -4202,7 +4202,18 @@
       </w:r>
       <w:proofErr w:type="spellEnd"/>
       <w:r>
-        <w:t xml:space="preserve"> (</w:t>
+        <w:t xml:space="preserve">; 100x100 array is nearly max before </w:t>
+      </w:r>
+      <w:proofErr w:type="spellStart"/>
+      <w:r>
+        <w:t>Autotool</w:t>
+      </w:r>
+      <w:proofErr w:type="spellEnd"/>
+      <w:r>
+        <w:t xml:space="preserve"> crash; </w:t>
+      </w:r>
+      <w:r>
+        <w:t>(</w:t>
       </w:r>
       <w:proofErr w:type="spellStart"/>
       <w:r>
@@ -4572,6 +4583,7 @@
       </w:r>
       <w:proofErr w:type="gramStart"/>
       <w:r>
+        <w:lastRenderedPageBreak/>
         <w:t>function</w:t>
       </w:r>
       <w:proofErr w:type="gramEnd"/>
@@ -4762,7 +4774,7 @@
           <v:shape id="_x0000_i1025" type="#_x0000_t75" style="width:324pt;height:3in" o:ole="">
             <v:imagedata r:id="rId5" o:title=""/>
           </v:shape>
-          <o:OLEObject Type="Embed" ProgID="Photoshop.Image.9" ShapeID="_x0000_i1025" DrawAspect="Content" ObjectID="_1545654821" r:id="rId6">
+          <o:OLEObject Type="Embed" ProgID="Photoshop.Image.9" ShapeID="_x0000_i1025" DrawAspect="Content" ObjectID="_1560854823" r:id="rId6">
             <o:FieldCodes>\s</o:FieldCodes>
           </o:OLEObject>
         </w:object>

</xml_diff>